<commit_message>
the service can now track location, cimpare it to the last known location, check for each task if it is location-conditioned dna if so ahould it's actions be activated
</commit_message>
<xml_diff>
--- a/הערות.docx
+++ b/הערות.docx
@@ -964,6 +964,275 @@
           <w:lang w:val="en-US"/>
         </w:rPr>
         <w:t xml:space="preserve"> המכשיר מחבור כרגע</w:t>
+      </w:r>
+    </w:p>
+    <w:p>
+      <w:pPr>
+        <w:pStyle w:val="ListParagraph"/>
+        <w:rPr>
+          <w:rFonts w:hint="cs"/>
+          <w:rtl/>
+          <w:lang w:val="en-US"/>
+        </w:rPr>
+      </w:pPr>
+    </w:p>
+    <w:p>
+      <w:pPr>
+        <w:pStyle w:val="ListParagraph"/>
+        <w:numPr>
+          <w:ilvl w:val="0"/>
+          <w:numId w:val="1"/>
+        </w:numPr>
+        <w:bidi/>
+        <w:spacing w:line="360" w:lineRule="auto"/>
+        <w:rPr>
+          <w:lang w:val="en-US"/>
+        </w:rPr>
+      </w:pPr>
+      <w:hyperlink r:id="rId5" w:history="1">
+        <w:r>
+          <w:rPr>
+            <w:rStyle w:val="Hyperlink"/>
+            <w:rFonts w:hint="cs"/>
+            <w:rtl/>
+            <w:lang w:val="en-US"/>
+          </w:rPr>
+          <w:t>אפליקציה לדוגמה שסורקת את מכשירי ה-</w:t>
+        </w:r>
+        <w:r>
+          <w:rPr>
+            <w:rStyle w:val="Hyperlink"/>
+            <w:lang w:val="en-US"/>
+          </w:rPr>
+          <w:t>bluetooth</w:t>
+        </w:r>
+        <w:r>
+          <w:rPr>
+            <w:rStyle w:val="Hyperlink"/>
+            <w:rFonts w:hint="cs"/>
+            <w:rtl/>
+            <w:lang w:val="en-US"/>
+          </w:rPr>
+          <w:t xml:space="preserve"> הזמינים ומציגה אותם:</w:t>
+        </w:r>
+      </w:hyperlink>
+      <w:r>
+        <w:rPr>
+          <w:rFonts w:hint="cs"/>
+          <w:rtl/>
+          <w:lang w:val="en-US"/>
+        </w:rPr>
+        <w:t xml:space="preserve"> </w:t>
+      </w:r>
+    </w:p>
+    <w:p>
+      <w:pPr>
+        <w:pStyle w:val="ListParagraph"/>
+        <w:rPr>
+          <w:rFonts w:hint="cs"/>
+          <w:rtl/>
+          <w:lang w:val="en-US"/>
+        </w:rPr>
+      </w:pPr>
+    </w:p>
+    <w:p>
+      <w:pPr>
+        <w:pStyle w:val="ListParagraph"/>
+        <w:numPr>
+          <w:ilvl w:val="0"/>
+          <w:numId w:val="1"/>
+        </w:numPr>
+        <w:bidi/>
+        <w:spacing w:line="360" w:lineRule="auto"/>
+        <w:rPr>
+          <w:lang w:val="en-US"/>
+        </w:rPr>
+      </w:pPr>
+      <w:hyperlink r:id="rId6" w:history="1">
+        <w:r>
+          <w:rPr>
+            <w:rStyle w:val="Hyperlink"/>
+            <w:rFonts w:hint="cs"/>
+            <w:rtl/>
+            <w:lang w:val="en-US"/>
+          </w:rPr>
+          <w:t>סרטון שמסביר איך לעבוד עם מפות</w:t>
+        </w:r>
+      </w:hyperlink>
+      <w:r>
+        <w:rPr>
+          <w:lang w:val="en-US"/>
+        </w:rPr>
+        <w:t xml:space="preserve"> </w:t>
+      </w:r>
+      <w:r>
+        <w:rPr>
+          <w:rFonts w:hint="cs"/>
+          <w:rtl/>
+          <w:lang w:val="en-US"/>
+        </w:rPr>
+        <w:t xml:space="preserve"> </w:t>
+      </w:r>
+      <w:r>
+        <w:rPr>
+          <w:rFonts w:hint="cs"/>
+          <w:rtl/>
+          <w:lang w:val="en-US"/>
+        </w:rPr>
+        <w:t xml:space="preserve">+ </w:t>
+      </w:r>
+      <w:hyperlink r:id="rId7" w:history="1">
+        <w:r>
+          <w:rPr>
+            <w:rStyle w:val="Hyperlink"/>
+            <w:rFonts w:hint="cs"/>
+            <w:rtl/>
+            <w:lang w:val="en-US"/>
+          </w:rPr>
+          <w:t>בלוג שמסביר איך לקבל מידע על מיקום מהסמן</w:t>
+        </w:r>
+      </w:hyperlink>
+    </w:p>
+    <w:p>
+      <w:pPr>
+        <w:pStyle w:val="ListParagraph"/>
+        <w:rPr>
+          <w:rFonts w:hint="cs"/>
+          <w:rtl/>
+          <w:lang w:val="en-US"/>
+        </w:rPr>
+      </w:pPr>
+    </w:p>
+    <w:p>
+      <w:pPr>
+        <w:pStyle w:val="ListParagraph"/>
+        <w:bidi/>
+        <w:spacing w:line="360" w:lineRule="auto"/>
+        <w:jc w:val="right"/>
+        <w:rPr>
+          <w:sz w:val="16"/>
+          <w:szCs w:val="16"/>
+        </w:rPr>
+      </w:pPr>
+      <w:hyperlink r:id="rId8" w:history="1">
+        <w:r>
+          <w:rPr>
+            <w:rStyle w:val="Hyperlink"/>
+            <w:sz w:val="16"/>
+            <w:szCs w:val="16"/>
+          </w:rPr>
+          <w:t>https://console.cloud.google.com/projectcreate?previousPage=%2Fprojectselector2%2Fgoogle%2Fmaps-apis%2Foverview%3Fpli%3D1%26supportedpurview%3Dproject&amp;supportedpurview=project</w:t>
+        </w:r>
+      </w:hyperlink>
+    </w:p>
+    <w:p>
+      <w:pPr>
+        <w:pStyle w:val="ListParagraph"/>
+        <w:bidi/>
+        <w:spacing w:line="360" w:lineRule="auto"/>
+        <w:jc w:val="right"/>
+        <w:rPr>
+          <w:sz w:val="16"/>
+          <w:szCs w:val="16"/>
+        </w:rPr>
+      </w:pPr>
+    </w:p>
+    <w:p>
+      <w:pPr>
+        <w:pStyle w:val="ListParagraph"/>
+        <w:numPr>
+          <w:ilvl w:val="0"/>
+          <w:numId w:val="1"/>
+        </w:numPr>
+        <w:bidi/>
+        <w:spacing w:line="360" w:lineRule="auto"/>
+        <w:rPr>
+          <w:lang w:val="en-US"/>
+        </w:rPr>
+      </w:pPr>
+      <w:hyperlink r:id="rId9" w:history="1">
+        <w:r>
+          <w:rPr>
+            <w:rStyle w:val="Hyperlink"/>
+            <w:rFonts w:hint="cs"/>
+            <w:rtl/>
+            <w:lang w:val="en-US"/>
+          </w:rPr>
+          <w:t>ספריה של סליידר נחמד</w:t>
+        </w:r>
+      </w:hyperlink>
+    </w:p>
+    <w:p>
+      <w:pPr>
+        <w:bidi/>
+        <w:spacing w:line="360" w:lineRule="auto"/>
+        <w:rPr>
+          <w:lang w:val="en-US"/>
+        </w:rPr>
+      </w:pPr>
+    </w:p>
+    <w:p>
+      <w:pPr>
+        <w:pStyle w:val="ListParagraph"/>
+        <w:numPr>
+          <w:ilvl w:val="0"/>
+          <w:numId w:val="1"/>
+        </w:numPr>
+        <w:bidi/>
+        <w:spacing w:line="360" w:lineRule="auto"/>
+        <w:rPr>
+          <w:lang w:val="en-US"/>
+        </w:rPr>
+      </w:pPr>
+      <w:r>
+        <w:rPr>
+          <w:rFonts w:hint="cs"/>
+          <w:rtl/>
+          <w:lang w:val="en-US"/>
+        </w:rPr>
+        <w:t>כרגע אנחנו מניחים שהאפליקציה מבקשות את כל ההרשאות הנדרשות כאשר ה-</w:t>
+      </w:r>
+      <w:r>
+        <w:rPr>
+          <w:lang w:val="en-US"/>
+        </w:rPr>
+        <w:t>task</w:t>
+      </w:r>
+      <w:r>
+        <w:rPr>
+          <w:rFonts w:hint="cs"/>
+          <w:rtl/>
+          <w:lang w:val="en-US"/>
+        </w:rPr>
+        <w:t xml:space="preserve"> שדורש את אותן ההרשאות נוצר. אם וכאשר נתמוך בחשבונות </w:t>
+      </w:r>
+      <w:r>
+        <w:rPr>
+          <w:lang w:val="en-US"/>
+        </w:rPr>
+        <w:t>google</w:t>
+      </w:r>
+      <w:r>
+        <w:rPr>
+          <w:rFonts w:hint="cs"/>
+          <w:rtl/>
+          <w:lang w:val="en-US"/>
+        </w:rPr>
+        <w:t>, אז כשהמשתמה יוריד את האפליקציה ויטען את ה-</w:t>
+      </w:r>
+      <w:r>
+        <w:rPr>
+          <w:lang w:val="en-US"/>
+        </w:rPr>
+        <w:t>tsasks</w:t>
+      </w:r>
+      <w:r>
+        <w:rPr>
+          <w:rFonts w:hint="cs"/>
+          <w:rtl/>
+          <w:lang w:val="en-US"/>
+        </w:rPr>
+        <w:t xml:space="preserve"> שלו, יכול להיות שנצטרך לבקש את ההרשאות הנדרשות מחדש.</w:t>
       </w:r>
     </w:p>
     <w:sectPr>
@@ -1581,6 +1850,29 @@
       <w:szCs w:val="20"/>
     </w:rPr>
   </w:style>
+  <w:style w:type="character" w:styleId="Hyperlink">
+    <w:name w:val="Hyperlink"/>
+    <w:basedOn w:val="DefaultParagraphFont"/>
+    <w:uiPriority w:val="99"/>
+    <w:unhideWhenUsed/>
+    <w:rsid w:val="00727B1D"/>
+    <w:rPr>
+      <w:color w:val="0000FF"/>
+      <w:u w:val="single"/>
+    </w:rPr>
+  </w:style>
+  <w:style w:type="character" w:styleId="UnresolvedMention">
+    <w:name w:val="Unresolved Mention"/>
+    <w:basedOn w:val="DefaultParagraphFont"/>
+    <w:uiPriority w:val="99"/>
+    <w:semiHidden/>
+    <w:unhideWhenUsed/>
+    <w:rsid w:val="004D7015"/>
+    <w:rPr>
+      <w:color w:val="605E5C"/>
+      <w:shd w:val="clear" w:color="auto" w:fill="E1DFDD"/>
+    </w:rPr>
+  </w:style>
 </w:styles>
 </file>
 

</xml_diff>

<commit_message>
added foudations for tutorial - needs to be expanded
</commit_message>
<xml_diff>
--- a/הערות.docx
+++ b/הערות.docx
@@ -1121,7 +1121,23 @@
             <w:sz w:val="16"/>
             <w:szCs w:val="16"/>
           </w:rPr>
-          <w:t>https://console.cloud.google.com/projectcreate?previousPage=%2Fprojectselector2%2Fgoogle%2Fmaps-apis%2Foverview%3Fpli%3D1%26supportedpurview%3Dproject&amp;supportedpurview=project</w:t>
+          <w:t>https://console.cloud.google.com/projectcreate?previousPage=%2Fprojectsele</w:t>
+        </w:r>
+        <w:r>
+          <w:rPr>
+            <w:rStyle w:val="Hyperlink"/>
+            <w:sz w:val="16"/>
+            <w:szCs w:val="16"/>
+          </w:rPr>
+          <w:t>c</w:t>
+        </w:r>
+        <w:r>
+          <w:rPr>
+            <w:rStyle w:val="Hyperlink"/>
+            <w:sz w:val="16"/>
+            <w:szCs w:val="16"/>
+          </w:rPr>
+          <w:t>tor2%2Fgoogle%2Fmaps-apis%2Foverview%3Fpli%3D1%26supportedpurview%3Dproject&amp;supportedpurview=project</w:t>
         </w:r>
       </w:hyperlink>
     </w:p>
@@ -1233,6 +1249,504 @@
           <w:lang w:val="en-US"/>
         </w:rPr>
         <w:t xml:space="preserve"> שלו, יכול להיות שנצטרך לבקש את ההרשאות הנדרשות מחדש.</w:t>
+      </w:r>
+    </w:p>
+    <w:p>
+      <w:pPr>
+        <w:pStyle w:val="ListParagraph"/>
+        <w:rPr>
+          <w:rFonts w:hint="cs"/>
+          <w:rtl/>
+          <w:lang w:val="en-US"/>
+        </w:rPr>
+      </w:pPr>
+    </w:p>
+    <w:p>
+      <w:pPr>
+        <w:bidi/>
+        <w:spacing w:line="360" w:lineRule="auto"/>
+        <w:rPr>
+          <w:rtl/>
+          <w:lang w:val="en-US"/>
+        </w:rPr>
+      </w:pPr>
+      <w:r>
+        <w:rPr>
+          <w:rFonts w:hint="cs"/>
+          <w:u w:val="single"/>
+          <w:rtl/>
+          <w:lang w:val="en-US"/>
+        </w:rPr>
+        <w:t>הרשאות</w:t>
+      </w:r>
+    </w:p>
+    <w:p>
+      <w:pPr>
+        <w:pStyle w:val="ListParagraph"/>
+        <w:numPr>
+          <w:ilvl w:val="0"/>
+          <w:numId w:val="1"/>
+        </w:numPr>
+        <w:bidi/>
+        <w:spacing w:line="360" w:lineRule="auto"/>
+        <w:rPr>
+          <w:lang w:val="en-US"/>
+        </w:rPr>
+      </w:pPr>
+      <w:r>
+        <w:rPr>
+          <w:rFonts w:hint="cs"/>
+          <w:rtl/>
+          <w:lang w:val="en-US"/>
+        </w:rPr>
+        <w:lastRenderedPageBreak/>
+        <w:t>עבור פעולה של בהירות:</w:t>
+      </w:r>
+    </w:p>
+    <w:p>
+      <w:pPr>
+        <w:pStyle w:val="ListParagraph"/>
+        <w:numPr>
+          <w:ilvl w:val="0"/>
+          <w:numId w:val="1"/>
+        </w:numPr>
+        <w:shd w:val="clear" w:color="auto" w:fill="2B2B2B"/>
+        <w:tabs>
+          <w:tab w:val="left" w:pos="916"/>
+          <w:tab w:val="left" w:pos="1832"/>
+          <w:tab w:val="left" w:pos="2748"/>
+          <w:tab w:val="left" w:pos="3664"/>
+          <w:tab w:val="left" w:pos="4580"/>
+          <w:tab w:val="left" w:pos="5496"/>
+          <w:tab w:val="left" w:pos="6412"/>
+          <w:tab w:val="left" w:pos="7328"/>
+          <w:tab w:val="left" w:pos="8244"/>
+          <w:tab w:val="left" w:pos="9160"/>
+          <w:tab w:val="left" w:pos="10076"/>
+          <w:tab w:val="left" w:pos="10992"/>
+          <w:tab w:val="left" w:pos="11908"/>
+          <w:tab w:val="left" w:pos="12824"/>
+          <w:tab w:val="left" w:pos="13740"/>
+          <w:tab w:val="left" w:pos="14656"/>
+        </w:tabs>
+        <w:spacing w:after="0" w:line="240" w:lineRule="auto"/>
+        <w:rPr>
+          <w:rFonts w:ascii="Consolas" w:eastAsia="Times New Roman" w:hAnsi="Consolas" w:cs="Courier New"/>
+          <w:color w:val="A9B7C6"/>
+          <w:sz w:val="20"/>
+          <w:szCs w:val="20"/>
+          <w:lang/>
+        </w:rPr>
+      </w:pPr>
+      <w:r>
+        <w:rPr>
+          <w:rFonts w:ascii="Consolas" w:eastAsia="Times New Roman" w:hAnsi="Consolas" w:cs="Courier New"/>
+          <w:color w:val="CC7832"/>
+          <w:sz w:val="20"/>
+          <w:szCs w:val="20"/>
+          <w:lang/>
+        </w:rPr>
+        <w:t xml:space="preserve">if </w:t>
+      </w:r>
+      <w:r>
+        <w:rPr>
+          <w:rFonts w:ascii="Consolas" w:eastAsia="Times New Roman" w:hAnsi="Consolas" w:cs="Courier New"/>
+          <w:color w:val="A9B7C6"/>
+          <w:sz w:val="20"/>
+          <w:szCs w:val="20"/>
+          <w:lang/>
+        </w:rPr>
+        <w:t>(!Settings.System.canWrite(</w:t>
+      </w:r>
+      <w:r>
+        <w:rPr>
+          <w:rFonts w:ascii="Consolas" w:eastAsia="Times New Roman" w:hAnsi="Consolas" w:cs="Courier New"/>
+          <w:i/>
+          <w:iCs/>
+          <w:color w:val="9876AA"/>
+          <w:sz w:val="20"/>
+          <w:szCs w:val="20"/>
+          <w:lang/>
+        </w:rPr>
+        <w:t>applicationContext</w:t>
+      </w:r>
+      <w:r>
+        <w:rPr>
+          <w:rFonts w:ascii="Consolas" w:eastAsia="Times New Roman" w:hAnsi="Consolas" w:cs="Courier New"/>
+          <w:color w:val="A9B7C6"/>
+          <w:sz w:val="20"/>
+          <w:szCs w:val="20"/>
+          <w:lang/>
+        </w:rPr>
+        <w:t>)) {</w:t>
+      </w:r>
+      <w:r>
+        <w:rPr>
+          <w:rFonts w:ascii="Consolas" w:eastAsia="Times New Roman" w:hAnsi="Consolas" w:cs="Courier New"/>
+          <w:color w:val="A9B7C6"/>
+          <w:sz w:val="20"/>
+          <w:szCs w:val="20"/>
+          <w:lang/>
+        </w:rPr>
+        <w:br/>
+        <w:t xml:space="preserve">    startActivity(Intent(Settings.</w:t>
+      </w:r>
+      <w:r>
+        <w:rPr>
+          <w:rFonts w:ascii="Consolas" w:eastAsia="Times New Roman" w:hAnsi="Consolas" w:cs="Courier New"/>
+          <w:i/>
+          <w:iCs/>
+          <w:color w:val="9876AA"/>
+          <w:sz w:val="20"/>
+          <w:szCs w:val="20"/>
+          <w:lang/>
+        </w:rPr>
+        <w:t>ACTION_MANAGE_WRITE_SETTINGS</w:t>
+      </w:r>
+      <w:r>
+        <w:rPr>
+          <w:rFonts w:ascii="Consolas" w:eastAsia="Times New Roman" w:hAnsi="Consolas" w:cs="Courier New"/>
+          <w:color w:val="A9B7C6"/>
+          <w:sz w:val="20"/>
+          <w:szCs w:val="20"/>
+          <w:lang/>
+        </w:rPr>
+        <w:t>))</w:t>
+      </w:r>
+      <w:r>
+        <w:rPr>
+          <w:rFonts w:ascii="Consolas" w:eastAsia="Times New Roman" w:hAnsi="Consolas" w:cs="Courier New"/>
+          <w:color w:val="A9B7C6"/>
+          <w:sz w:val="20"/>
+          <w:szCs w:val="20"/>
+          <w:lang/>
+        </w:rPr>
+        <w:br/>
+        <w:t>}</w:t>
+      </w:r>
+    </w:p>
+    <w:p>
+      <w:pPr>
+        <w:bidi/>
+        <w:spacing w:line="360" w:lineRule="auto"/>
+      </w:pPr>
+    </w:p>
+    <w:p>
+      <w:pPr>
+        <w:bidi/>
+        <w:spacing w:line="360" w:lineRule="auto"/>
+      </w:pPr>
+    </w:p>
+    <w:p>
+      <w:pPr>
+        <w:bidi/>
+        <w:spacing w:line="360" w:lineRule="auto"/>
+        <w:rPr>
+          <w:b/>
+          <w:bCs/>
+          <w:sz w:val="36"/>
+          <w:szCs w:val="36"/>
+          <w:u w:val="single"/>
+          <w:rtl/>
+          <w:lang w:val="en-US"/>
+        </w:rPr>
+      </w:pPr>
+      <w:r>
+        <w:rPr>
+          <w:rFonts w:hint="cs"/>
+          <w:b/>
+          <w:bCs/>
+          <w:sz w:val="36"/>
+          <w:szCs w:val="36"/>
+          <w:u w:val="single"/>
+          <w:rtl/>
+          <w:lang w:val="en-US"/>
+        </w:rPr>
+        <w:t>דברים לעשות:</w:t>
+      </w:r>
+    </w:p>
+    <w:p>
+      <w:pPr>
+        <w:bidi/>
+        <w:spacing w:line="360" w:lineRule="auto"/>
+        <w:rPr>
+          <w:sz w:val="24"/>
+          <w:szCs w:val="24"/>
+          <w:u w:val="single"/>
+          <w:rtl/>
+          <w:lang w:val="en-US"/>
+        </w:rPr>
+      </w:pPr>
+      <w:r>
+        <w:rPr>
+          <w:rFonts w:hint="cs"/>
+          <w:sz w:val="24"/>
+          <w:szCs w:val="24"/>
+          <w:u w:val="single"/>
+          <w:rtl/>
+          <w:lang w:val="en-US"/>
+        </w:rPr>
+        <w:t>פונקציונליות:</w:t>
+      </w:r>
+    </w:p>
+    <w:p>
+      <w:pPr>
+        <w:pStyle w:val="ListParagraph"/>
+        <w:numPr>
+          <w:ilvl w:val="0"/>
+          <w:numId w:val="1"/>
+        </w:numPr>
+        <w:bidi/>
+        <w:spacing w:line="360" w:lineRule="auto"/>
+        <w:rPr>
+          <w:sz w:val="24"/>
+          <w:szCs w:val="24"/>
+          <w:lang w:val="en-US"/>
+        </w:rPr>
+      </w:pPr>
+      <w:r>
+        <w:rPr>
+          <w:rFonts w:hint="cs"/>
+          <w:sz w:val="24"/>
+          <w:szCs w:val="24"/>
+          <w:rtl/>
+          <w:lang w:val="en-US"/>
+        </w:rPr>
+        <w:t xml:space="preserve">להוסיף </w:t>
+      </w:r>
+      <w:r>
+        <w:rPr>
+          <w:sz w:val="24"/>
+          <w:szCs w:val="24"/>
+          <w:lang w:val="en-US"/>
+        </w:rPr>
+        <w:t>toString</w:t>
+      </w:r>
+      <w:r>
+        <w:rPr>
+          <w:rFonts w:hint="cs"/>
+          <w:sz w:val="24"/>
+          <w:szCs w:val="24"/>
+          <w:rtl/>
+          <w:lang w:val="en-US"/>
+        </w:rPr>
+        <w:t xml:space="preserve"> לכל התנאים והפעולות</w:t>
+      </w:r>
+    </w:p>
+    <w:p>
+      <w:pPr>
+        <w:pStyle w:val="ListParagraph"/>
+        <w:numPr>
+          <w:ilvl w:val="0"/>
+          <w:numId w:val="1"/>
+        </w:numPr>
+        <w:bidi/>
+        <w:spacing w:line="360" w:lineRule="auto"/>
+        <w:rPr>
+          <w:sz w:val="24"/>
+          <w:szCs w:val="24"/>
+          <w:lang w:val="en-US"/>
+        </w:rPr>
+      </w:pPr>
+      <w:r>
+        <w:rPr>
+          <w:rFonts w:hint="cs"/>
+          <w:sz w:val="24"/>
+          <w:szCs w:val="24"/>
+          <w:rtl/>
+          <w:lang w:val="en-US"/>
+        </w:rPr>
+        <w:t>להוסיף חיפוש אתרים ל-</w:t>
+      </w:r>
+      <w:r>
+        <w:rPr>
+          <w:sz w:val="24"/>
+          <w:szCs w:val="24"/>
+          <w:lang w:val="en-US"/>
+        </w:rPr>
+        <w:t>activity</w:t>
+      </w:r>
+      <w:r>
+        <w:rPr>
+          <w:rFonts w:hint="cs"/>
+          <w:sz w:val="24"/>
+          <w:szCs w:val="24"/>
+          <w:rtl/>
+          <w:lang w:val="en-US"/>
+        </w:rPr>
+        <w:t xml:space="preserve"> של המפה</w:t>
+      </w:r>
+    </w:p>
+    <w:p>
+      <w:pPr>
+        <w:bidi/>
+        <w:spacing w:line="360" w:lineRule="auto"/>
+        <w:rPr>
+          <w:sz w:val="24"/>
+          <w:szCs w:val="24"/>
+          <w:u w:val="single"/>
+          <w:rtl/>
+          <w:lang w:val="en-US"/>
+        </w:rPr>
+      </w:pPr>
+      <w:r>
+        <w:rPr>
+          <w:rFonts w:hint="cs"/>
+          <w:sz w:val="24"/>
+          <w:szCs w:val="24"/>
+          <w:u w:val="single"/>
+          <w:rtl/>
+          <w:lang w:val="en-US"/>
+        </w:rPr>
+        <w:t>עיצוב:</w:t>
+      </w:r>
+    </w:p>
+    <w:p>
+      <w:pPr>
+        <w:pStyle w:val="ListParagraph"/>
+        <w:numPr>
+          <w:ilvl w:val="0"/>
+          <w:numId w:val="1"/>
+        </w:numPr>
+        <w:bidi/>
+        <w:spacing w:line="360" w:lineRule="auto"/>
+        <w:rPr>
+          <w:sz w:val="24"/>
+          <w:szCs w:val="24"/>
+          <w:lang w:val="en-US"/>
+        </w:rPr>
+      </w:pPr>
+      <w:r>
+        <w:rPr>
+          <w:rFonts w:hint="cs"/>
+          <w:sz w:val="24"/>
+          <w:szCs w:val="24"/>
+          <w:rtl/>
+          <w:lang w:val="en-US"/>
+        </w:rPr>
+        <w:t>לוודא שהאפליקציה תומכת בסיבוב מסך</w:t>
+      </w:r>
+    </w:p>
+    <w:p>
+      <w:pPr>
+        <w:pStyle w:val="ListParagraph"/>
+        <w:numPr>
+          <w:ilvl w:val="0"/>
+          <w:numId w:val="1"/>
+        </w:numPr>
+        <w:bidi/>
+        <w:spacing w:line="360" w:lineRule="auto"/>
+        <w:rPr>
+          <w:sz w:val="24"/>
+          <w:szCs w:val="24"/>
+          <w:lang w:val="en-US"/>
+        </w:rPr>
+      </w:pPr>
+      <w:hyperlink r:id="rId10" w:history="1">
+        <w:r>
+          <w:rPr>
+            <w:rStyle w:val="Hyperlink"/>
+            <w:rFonts w:hint="cs"/>
+            <w:sz w:val="24"/>
+            <w:szCs w:val="24"/>
+            <w:rtl/>
+            <w:lang w:val="en-US"/>
+          </w:rPr>
+          <w:t>לשחק עם עיצוב</w:t>
+        </w:r>
+      </w:hyperlink>
+      <w:r>
+        <w:rPr>
+          <w:rFonts w:hint="cs"/>
+          <w:sz w:val="24"/>
+          <w:szCs w:val="24"/>
+          <w:rtl/>
+          <w:lang w:val="en-US"/>
+        </w:rPr>
+        <w:t xml:space="preserve"> (?)</w:t>
+      </w:r>
+    </w:p>
+    <w:p>
+      <w:pPr>
+        <w:pStyle w:val="ListParagraph"/>
+        <w:numPr>
+          <w:ilvl w:val="0"/>
+          <w:numId w:val="1"/>
+        </w:numPr>
+        <w:bidi/>
+        <w:spacing w:line="360" w:lineRule="auto"/>
+        <w:rPr>
+          <w:sz w:val="24"/>
+          <w:szCs w:val="24"/>
+          <w:lang w:val="en-US"/>
+        </w:rPr>
+      </w:pPr>
+      <w:r>
+        <w:rPr>
+          <w:rFonts w:hint="cs"/>
+          <w:sz w:val="24"/>
+          <w:szCs w:val="24"/>
+          <w:rtl/>
+          <w:lang w:val="en-US"/>
+        </w:rPr>
+        <w:t>לוודא שהדברים נראים טוב גם במכשיר שמוגדר לעברית</w:t>
+      </w:r>
+    </w:p>
+    <w:p>
+      <w:pPr>
+        <w:pStyle w:val="ListParagraph"/>
+        <w:numPr>
+          <w:ilvl w:val="0"/>
+          <w:numId w:val="1"/>
+        </w:numPr>
+        <w:bidi/>
+        <w:spacing w:line="360" w:lineRule="auto"/>
+        <w:rPr>
+          <w:sz w:val="24"/>
+          <w:szCs w:val="24"/>
+          <w:lang w:val="en-US"/>
+        </w:rPr>
+      </w:pPr>
+      <w:hyperlink r:id="rId11" w:history="1">
+        <w:r>
+          <w:rPr>
+            <w:rStyle w:val="Hyperlink"/>
+            <w:rFonts w:hint="cs"/>
+            <w:sz w:val="24"/>
+            <w:szCs w:val="24"/>
+            <w:rtl/>
+            <w:lang w:val="en-US"/>
+          </w:rPr>
+          <w:t>להכין סמל לאפליקציה</w:t>
+        </w:r>
+      </w:hyperlink>
+    </w:p>
+    <w:p>
+      <w:pPr>
+        <w:pStyle w:val="ListParagraph"/>
+        <w:numPr>
+          <w:ilvl w:val="0"/>
+          <w:numId w:val="1"/>
+        </w:numPr>
+        <w:bidi/>
+        <w:spacing w:line="360" w:lineRule="auto"/>
+        <w:rPr>
+          <w:rFonts w:hint="cs"/>
+          <w:sz w:val="24"/>
+          <w:szCs w:val="24"/>
+          <w:rtl/>
+          <w:lang w:val="en-US"/>
+        </w:rPr>
+      </w:pPr>
+      <w:r>
+        <w:rPr>
+          <w:rFonts w:hint="cs"/>
+          <w:sz w:val="24"/>
+          <w:szCs w:val="24"/>
+          <w:rtl/>
+          <w:lang w:val="en-US"/>
+        </w:rPr>
+        <w:t>לוודא שמילים ומשפטים לא נחתכים במכשירים שונים</w:t>
       </w:r>
     </w:p>
     <w:sectPr>
@@ -1873,6 +2387,18 @@
       <w:shd w:val="clear" w:color="auto" w:fill="E1DFDD"/>
     </w:rPr>
   </w:style>
+  <w:style w:type="character" w:styleId="FollowedHyperlink">
+    <w:name w:val="FollowedHyperlink"/>
+    <w:basedOn w:val="DefaultParagraphFont"/>
+    <w:uiPriority w:val="99"/>
+    <w:semiHidden/>
+    <w:unhideWhenUsed/>
+    <w:rsid w:val="00CD0E19"/>
+    <w:rPr>
+      <w:color w:val="954F72" w:themeColor="followedHyperlink"/>
+      <w:u w:val="single"/>
+    </w:rPr>
+  </w:style>
 </w:styles>
 </file>
 

</xml_diff>

<commit_message>
rearrenged the code, moved tutorial code and wifi scan code to utilities for modulation and code reuseability
</commit_message>
<xml_diff>
--- a/הערות.docx
+++ b/הערות.docx
@@ -970,7 +970,6 @@
       <w:pPr>
         <w:pStyle w:val="ListParagraph"/>
         <w:rPr>
-          <w:rFonts w:hint="cs"/>
           <w:rtl/>
           <w:lang w:val="en-US"/>
         </w:rPr>
@@ -1029,7 +1028,6 @@
       <w:pPr>
         <w:pStyle w:val="ListParagraph"/>
         <w:rPr>
-          <w:rFonts w:hint="cs"/>
           <w:rtl/>
           <w:lang w:val="en-US"/>
         </w:rPr>
@@ -1097,7 +1095,6 @@
       <w:pPr>
         <w:pStyle w:val="ListParagraph"/>
         <w:rPr>
-          <w:rFonts w:hint="cs"/>
           <w:rtl/>
           <w:lang w:val="en-US"/>
         </w:rPr>
@@ -1121,23 +1118,7 @@
             <w:sz w:val="16"/>
             <w:szCs w:val="16"/>
           </w:rPr>
-          <w:t>https://console.cloud.google.com/projectcreate?previousPage=%2Fprojectsele</w:t>
-        </w:r>
-        <w:r>
-          <w:rPr>
-            <w:rStyle w:val="Hyperlink"/>
-            <w:sz w:val="16"/>
-            <w:szCs w:val="16"/>
-          </w:rPr>
-          <w:t>c</w:t>
-        </w:r>
-        <w:r>
-          <w:rPr>
-            <w:rStyle w:val="Hyperlink"/>
-            <w:sz w:val="16"/>
-            <w:szCs w:val="16"/>
-          </w:rPr>
-          <w:t>tor2%2Fgoogle%2Fmaps-apis%2Foverview%3Fpli%3D1%26supportedpurview%3Dproject&amp;supportedpurview=project</w:t>
+          <w:t>https://console.cloud.google.com/projectcreate?previousPage=%2Fprojectselector2%2Fgoogle%2Fmaps-apis%2Foverview%3Fpli%3D1%26supportedpurview%3Dproject&amp;supportedpurview=project</w:t>
         </w:r>
       </w:hyperlink>
     </w:p>
@@ -1255,7 +1236,6 @@
       <w:pPr>
         <w:pStyle w:val="ListParagraph"/>
         <w:rPr>
-          <w:rFonts w:hint="cs"/>
           <w:rtl/>
           <w:lang w:val="en-US"/>
         </w:rPr>
@@ -1335,7 +1315,6 @@
           <w:color w:val="A9B7C6"/>
           <w:sz w:val="20"/>
           <w:szCs w:val="20"/>
-          <w:lang/>
         </w:rPr>
       </w:pPr>
       <w:r>
@@ -1344,7 +1323,6 @@
           <w:color w:val="CC7832"/>
           <w:sz w:val="20"/>
           <w:szCs w:val="20"/>
-          <w:lang/>
         </w:rPr>
         <w:t xml:space="preserve">if </w:t>
       </w:r>
@@ -1354,7 +1332,6 @@
           <w:color w:val="A9B7C6"/>
           <w:sz w:val="20"/>
           <w:szCs w:val="20"/>
-          <w:lang/>
         </w:rPr>
         <w:t>(!Settings.System.canWrite(</w:t>
       </w:r>
@@ -1366,7 +1343,6 @@
           <w:color w:val="9876AA"/>
           <w:sz w:val="20"/>
           <w:szCs w:val="20"/>
-          <w:lang/>
         </w:rPr>
         <w:t>applicationContext</w:t>
       </w:r>
@@ -1376,7 +1352,6 @@
           <w:color w:val="A9B7C6"/>
           <w:sz w:val="20"/>
           <w:szCs w:val="20"/>
-          <w:lang/>
         </w:rPr>
         <w:t>)) {</w:t>
       </w:r>
@@ -1386,7 +1361,6 @@
           <w:color w:val="A9B7C6"/>
           <w:sz w:val="20"/>
           <w:szCs w:val="20"/>
-          <w:lang/>
         </w:rPr>
         <w:br/>
         <w:t xml:space="preserve">    startActivity(Intent(Settings.</w:t>
@@ -1399,7 +1373,6 @@
           <w:color w:val="9876AA"/>
           <w:sz w:val="20"/>
           <w:szCs w:val="20"/>
-          <w:lang/>
         </w:rPr>
         <w:t>ACTION_MANAGE_WRITE_SETTINGS</w:t>
       </w:r>
@@ -1409,7 +1382,6 @@
           <w:color w:val="A9B7C6"/>
           <w:sz w:val="20"/>
           <w:szCs w:val="20"/>
-          <w:lang/>
         </w:rPr>
         <w:t>))</w:t>
       </w:r>
@@ -1419,7 +1391,6 @@
           <w:color w:val="A9B7C6"/>
           <w:sz w:val="20"/>
           <w:szCs w:val="20"/>
-          <w:lang/>
         </w:rPr>
         <w:br/>
         <w:t>}</w:t>
@@ -1731,10 +1702,8 @@
         <w:bidi/>
         <w:spacing w:line="360" w:lineRule="auto"/>
         <w:rPr>
-          <w:rFonts w:hint="cs"/>
-          <w:sz w:val="24"/>
-          <w:szCs w:val="24"/>
-          <w:rtl/>
+          <w:sz w:val="24"/>
+          <w:szCs w:val="24"/>
           <w:lang w:val="en-US"/>
         </w:rPr>
       </w:pPr>
@@ -1748,6 +1717,137 @@
         </w:rPr>
         <w:t>לוודא שמילים ומשפטים לא נחתכים במכשירים שונים</w:t>
       </w:r>
+    </w:p>
+    <w:p>
+      <w:pPr>
+        <w:pStyle w:val="ListParagraph"/>
+        <w:numPr>
+          <w:ilvl w:val="0"/>
+          <w:numId w:val="1"/>
+        </w:numPr>
+        <w:bidi/>
+        <w:spacing w:line="360" w:lineRule="auto"/>
+        <w:rPr>
+          <w:sz w:val="24"/>
+          <w:szCs w:val="24"/>
+          <w:lang w:val="en-US"/>
+        </w:rPr>
+      </w:pPr>
+      <w:r>
+        <w:rPr>
+          <w:rFonts w:hint="cs"/>
+          <w:sz w:val="24"/>
+          <w:szCs w:val="24"/>
+          <w:rtl/>
+          <w:lang w:val="en-US"/>
+        </w:rPr>
+        <w:t>לפתח את ה-</w:t>
+      </w:r>
+      <w:r>
+        <w:rPr>
+          <w:sz w:val="24"/>
+          <w:szCs w:val="24"/>
+          <w:lang w:val="en-US"/>
+        </w:rPr>
+        <w:t>tutorial</w:t>
+      </w:r>
+      <w:r>
+        <w:rPr>
+          <w:rFonts w:hint="cs"/>
+          <w:sz w:val="24"/>
+          <w:szCs w:val="24"/>
+          <w:rtl/>
+          <w:lang w:val="en-US"/>
+        </w:rPr>
+        <w:t xml:space="preserve"> ולוודא שהוא מוצג רק פעם אחת בכל מקום מתאים</w:t>
+      </w:r>
+    </w:p>
+    <w:p>
+      <w:pPr>
+        <w:bidi/>
+        <w:spacing w:line="360" w:lineRule="auto"/>
+        <w:rPr>
+          <w:sz w:val="24"/>
+          <w:szCs w:val="24"/>
+          <w:lang w:val="en-US"/>
+        </w:rPr>
+      </w:pPr>
+    </w:p>
+    <w:p>
+      <w:pPr>
+        <w:bidi/>
+        <w:spacing w:line="360" w:lineRule="auto"/>
+        <w:rPr>
+          <w:sz w:val="24"/>
+          <w:szCs w:val="24"/>
+          <w:lang w:val="en-US"/>
+        </w:rPr>
+      </w:pPr>
+      <w:r>
+        <w:rPr>
+          <w:rFonts w:cs="Arial"/>
+          <w:sz w:val="24"/>
+          <w:szCs w:val="24"/>
+          <w:rtl/>
+          <w:lang w:val="en-US"/>
+        </w:rPr>
+        <w:lastRenderedPageBreak/>
+        <w:drawing>
+          <wp:inline distT="0" distB="0" distL="0" distR="0" wp14:anchorId="7AF69470" wp14:editId="12D468C0">
+            <wp:extent cx="5731510" cy="4019550"/>
+            <wp:effectExtent l="0" t="0" r="2540" b="0"/>
+            <wp:docPr id="1" name="Picture 1"/>
+            <wp:cNvGraphicFramePr>
+              <a:graphicFrameLocks xmlns:a="http://schemas.openxmlformats.org/drawingml/2006/main" noChangeAspect="1"/>
+            </wp:cNvGraphicFramePr>
+            <a:graphic xmlns:a="http://schemas.openxmlformats.org/drawingml/2006/main">
+              <a:graphicData uri="http://schemas.openxmlformats.org/drawingml/2006/picture">
+                <pic:pic xmlns:pic="http://schemas.openxmlformats.org/drawingml/2006/picture">
+                  <pic:nvPicPr>
+                    <pic:cNvPr id="1" name=""/>
+                    <pic:cNvPicPr/>
+                  </pic:nvPicPr>
+                  <pic:blipFill>
+                    <a:blip r:embed="rId12"/>
+                    <a:stretch>
+                      <a:fillRect/>
+                    </a:stretch>
+                  </pic:blipFill>
+                  <pic:spPr>
+                    <a:xfrm>
+                      <a:off x="0" y="0"/>
+                      <a:ext cx="5731510" cy="4019550"/>
+                    </a:xfrm>
+                    <a:prstGeom prst="rect">
+                      <a:avLst/>
+                    </a:prstGeom>
+                  </pic:spPr>
+                </pic:pic>
+              </a:graphicData>
+            </a:graphic>
+          </wp:inline>
+        </w:drawing>
+      </w:r>
+    </w:p>
+    <w:p>
+      <w:pPr>
+        <w:bidi/>
+        <w:spacing w:line="360" w:lineRule="auto"/>
+        <w:rPr>
+          <w:sz w:val="24"/>
+          <w:szCs w:val="24"/>
+          <w:rtl/>
+          <w:lang w:val="en-US"/>
+        </w:rPr>
+      </w:pPr>
+      <w:hyperlink r:id="rId13" w:history="1">
+        <w:r>
+          <w:rPr>
+            <w:rStyle w:val="Hyperlink"/>
+          </w:rPr>
+          <w:t>https://developer.android.com/studio/publish/app-signing</w:t>
+        </w:r>
+      </w:hyperlink>
     </w:p>
     <w:sectPr>
       <w:pgSz w:w="11906" w:h="16838"/>

</xml_diff>